<commit_message>
Update Links da SP2
</commit_message>
<xml_diff>
--- a/Documentação/Links sp2.docx
+++ b/Documentação/Links sp2.docx
@@ -13,6 +13,11 @@
       </w:hyperlink>
     </w:p>
     <w:p>
+      <w:pPr>
+        <w:rPr>
+          <w:rStyle w:val="Hyperlink"/>
+        </w:rPr>
+      </w:pPr>
       <w:hyperlink r:id="rId5" w:history="1">
         <w:r>
           <w:rPr>
@@ -22,7 +27,19 @@
         </w:r>
       </w:hyperlink>
     </w:p>
-    <w:p/>
+    <w:p>
+      <w:r>
+        <w:t xml:space="preserve">Canva PBB: </w:t>
+      </w:r>
+      <w:hyperlink r:id="rId6" w:history="1">
+        <w:r>
+          <w:rPr>
+            <w:rStyle w:val="Hyperlink"/>
+          </w:rPr>
+          <w:t>https://miro.com/app/board/uXjVOzHN-E8=/</w:t>
+        </w:r>
+      </w:hyperlink>
+    </w:p>
     <w:p>
       <w:r>
         <w:rPr>
@@ -44,7 +61,7 @@
                     <pic:cNvPicPr/>
                   </pic:nvPicPr>
                   <pic:blipFill>
-                    <a:blip r:embed="rId6"/>
+                    <a:blip r:embed="rId7"/>
                     <a:stretch>
                       <a:fillRect/>
                     </a:stretch>
@@ -86,7 +103,7 @@
                     <pic:cNvPicPr/>
                   </pic:nvPicPr>
                   <pic:blipFill>
-                    <a:blip r:embed="rId7"/>
+                    <a:blip r:embed="rId8"/>
                     <a:stretch>
                       <a:fillRect/>
                     </a:stretch>
@@ -130,7 +147,7 @@
                     <pic:cNvPicPr/>
                   </pic:nvPicPr>
                   <pic:blipFill>
-                    <a:blip r:embed="rId8"/>
+                    <a:blip r:embed="rId9"/>
                     <a:stretch>
                       <a:fillRect/>
                     </a:stretch>

</xml_diff>